<commit_message>
Some file and all that yeah
</commit_message>
<xml_diff>
--- a/Thesis IJCS.docx
+++ b/Thesis IJCS.docx
@@ -23833,7 +23833,19 @@
         <w:rPr>
           <w:lang w:val="en-US"/>
         </w:rPr>
-        <w:t xml:space="preserve"> Izzudin yang telah memberikan insightnya, </w:t>
+        <w:t xml:space="preserve"> Izzud</w:t>
+      </w:r>
+      <w:r>
+        <w:rPr>
+          <w:lang w:val="en-US"/>
+        </w:rPr>
+        <w:t>d</w:t>
+      </w:r>
+      <w:r>
+        <w:rPr>
+          <w:lang w:val="en-US"/>
+        </w:rPr>
+        <w:t xml:space="preserve">in yang telah memberikan insightnya, </w:t>
       </w:r>
       <w:r>
         <w:rPr>

</xml_diff>